<commit_message>
update outputs and write-up
</commit_message>
<xml_diff>
--- a/preliminary results summary.docx
+++ b/preliminary results summary.docx
@@ -71,7 +71,15 @@
         </w:numPr>
       </w:pPr>
       <w:r>
-        <w:t xml:space="preserve">Also have some results using Howards figure (2.59) and Maries (1.57). My estimate is 1.90 </w:t>
+        <w:t xml:space="preserve">Also have some results using </w:t>
+      </w:r>
+      <w:proofErr w:type="gramStart"/>
+      <w:r>
+        <w:t>Howards</w:t>
+      </w:r>
+      <w:proofErr w:type="gramEnd"/>
+      <w:r>
+        <w:t xml:space="preserve"> figure (2.59) and Maries (1.57). My estimate is 1.90 </w:t>
       </w:r>
     </w:p>
     <w:p>
@@ -86,96 +94,16 @@
         <w:t xml:space="preserve">Income measure is disposable income after housing costs. </w:t>
       </w:r>
     </w:p>
-    <w:p>
-      <w:pPr>
-        <w:rPr>
-          <w:b/>
-          <w:bCs/>
-          <w:u w:val="single"/>
-        </w:rPr>
-      </w:pPr>
-    </w:p>
-    <w:p>
-      <w:pPr>
-        <w:rPr>
-          <w:b/>
-          <w:bCs/>
-          <w:u w:val="single"/>
-        </w:rPr>
-      </w:pPr>
-    </w:p>
-    <w:p>
-      <w:pPr>
-        <w:rPr>
-          <w:b/>
-          <w:bCs/>
-          <w:u w:val="single"/>
-        </w:rPr>
-      </w:pPr>
-    </w:p>
-    <w:p>
-      <w:pPr>
-        <w:rPr>
-          <w:b/>
-          <w:bCs/>
-          <w:u w:val="single"/>
-        </w:rPr>
-      </w:pPr>
-    </w:p>
-    <w:p>
-      <w:pPr>
-        <w:rPr>
-          <w:b/>
-          <w:bCs/>
-          <w:u w:val="single"/>
-        </w:rPr>
-      </w:pPr>
-    </w:p>
-    <w:p>
-      <w:pPr>
-        <w:rPr>
-          <w:b/>
-          <w:bCs/>
-          <w:u w:val="single"/>
-        </w:rPr>
-      </w:pPr>
-    </w:p>
-    <w:p>
-      <w:pPr>
-        <w:rPr>
-          <w:b/>
-          <w:bCs/>
-          <w:u w:val="single"/>
-        </w:rPr>
-      </w:pPr>
-    </w:p>
-    <w:p>
-      <w:pPr>
-        <w:rPr>
-          <w:b/>
-          <w:bCs/>
-          <w:u w:val="single"/>
-        </w:rPr>
-      </w:pPr>
-    </w:p>
-    <w:p>
-      <w:pPr>
-        <w:rPr>
-          <w:b/>
-          <w:bCs/>
-          <w:u w:val="single"/>
-        </w:rPr>
-      </w:pPr>
-    </w:p>
-    <w:p>
-      <w:pPr>
-        <w:rPr>
-          <w:b/>
-          <w:bCs/>
-          <w:u w:val="single"/>
-        </w:rPr>
-      </w:pPr>
-    </w:p>
+    <w:p/>
+    <w:p/>
+    <w:p/>
+    <w:p/>
+    <w:p/>
+    <w:p/>
+    <w:p/>
+    <w:p/>
+    <w:p/>
+    <w:p/>
     <w:p>
       <w:pPr>
         <w:rPr>
@@ -302,14 +230,7 @@
           <w:b/>
           <w:bCs/>
         </w:rPr>
-        <w:t>) Smoking Prevalence and Income</w:t>
-      </w:r>
-      <w:r>
-        <w:rPr>
-          <w:b/>
-          <w:bCs/>
-        </w:rPr>
-        <w:t xml:space="preserve"> – by region</w:t>
+        <w:t>) Smoking Prevalence and Income – by region</w:t>
       </w:r>
     </w:p>
     <w:p>
@@ -569,6 +490,253 @@
         <w:t>… implying figure 3, which shows that lower income areas tend to spend a greater proportion of their disposable income on tobacco products.</w:t>
       </w:r>
     </w:p>
+    <w:p/>
+    <w:p>
+      <w:pPr>
+        <w:rPr>
+          <w:b/>
+          <w:bCs/>
+        </w:rPr>
+      </w:pPr>
+      <w:r>
+        <w:rPr>
+          <w:b/>
+          <w:bCs/>
+        </w:rPr>
+        <w:t>What about Consumption?</w:t>
+      </w:r>
+    </w:p>
+    <w:p>
+      <w:pPr>
+        <w:jc w:val="both"/>
+      </w:pPr>
+      <w:r>
+        <w:t xml:space="preserve">Poorer areas have higher prevalence of smoking with weekly expenditures exhibiting no pattern with respect to income. This leads to the finding that smokers in poorer areas are spending a higher proportion of their income on tobacco. </w:t>
+      </w:r>
+      <w:r>
+        <w:t>They could be:</w:t>
+      </w:r>
+    </w:p>
+    <w:p>
+      <w:pPr>
+        <w:pStyle w:val="ListParagraph"/>
+        <w:numPr>
+          <w:ilvl w:val="0"/>
+          <w:numId w:val="2"/>
+        </w:numPr>
+        <w:jc w:val="both"/>
+      </w:pPr>
+      <w:r>
+        <w:t xml:space="preserve">Spending the same because they’re consuming the same </w:t>
+      </w:r>
+      <w:r>
+        <w:t xml:space="preserve">kinds of products </w:t>
+      </w:r>
+    </w:p>
+    <w:p>
+      <w:pPr>
+        <w:pStyle w:val="ListParagraph"/>
+        <w:numPr>
+          <w:ilvl w:val="0"/>
+          <w:numId w:val="2"/>
+        </w:numPr>
+        <w:jc w:val="both"/>
+      </w:pPr>
+      <w:r>
+        <w:t>Spending the same but consuming different amounts</w:t>
+      </w:r>
+    </w:p>
+    <w:p>
+      <w:pPr>
+        <w:pStyle w:val="ListParagraph"/>
+        <w:numPr>
+          <w:ilvl w:val="1"/>
+          <w:numId w:val="2"/>
+        </w:numPr>
+        <w:jc w:val="both"/>
+      </w:pPr>
+      <w:r>
+        <w:t xml:space="preserve">Spending more on RYO than FM and so consuming more while having similar spending. </w:t>
+      </w:r>
+    </w:p>
+    <w:p>
+      <w:pPr>
+        <w:pStyle w:val="ListParagraph"/>
+        <w:numPr>
+          <w:ilvl w:val="1"/>
+          <w:numId w:val="2"/>
+        </w:numPr>
+        <w:jc w:val="both"/>
+      </w:pPr>
+      <w:r>
+        <w:t>Consuming cheaper</w:t>
+      </w:r>
+      <w:r>
+        <w:t>, and therefore more,</w:t>
+      </w:r>
+      <w:r>
+        <w:t xml:space="preserve"> RYO and FM products</w:t>
+      </w:r>
+      <w:r>
+        <w:t>.</w:t>
+      </w:r>
+    </w:p>
+    <w:p>
+      <w:pPr>
+        <w:pStyle w:val="ListParagraph"/>
+        <w:numPr>
+          <w:ilvl w:val="1"/>
+          <w:numId w:val="2"/>
+        </w:numPr>
+        <w:jc w:val="both"/>
+      </w:pPr>
+      <w:r>
+        <w:t xml:space="preserve">Consuming the same products but regional price differences. </w:t>
+      </w:r>
+    </w:p>
+    <w:p>
+      <w:pPr>
+        <w:jc w:val="both"/>
+      </w:pPr>
+    </w:p>
+    <w:p>
+      <w:pPr>
+        <w:jc w:val="both"/>
+      </w:pPr>
+    </w:p>
+    <w:p>
+      <w:pPr>
+        <w:jc w:val="both"/>
+      </w:pPr>
+    </w:p>
+    <w:p>
+      <w:pPr>
+        <w:jc w:val="both"/>
+      </w:pPr>
+    </w:p>
+    <w:p>
+      <w:pPr>
+        <w:jc w:val="both"/>
+      </w:pPr>
+    </w:p>
+    <w:p>
+      <w:pPr>
+        <w:jc w:val="both"/>
+      </w:pPr>
+    </w:p>
+    <w:p>
+      <w:pPr>
+        <w:jc w:val="both"/>
+      </w:pPr>
+    </w:p>
+    <w:p>
+      <w:pPr>
+        <w:jc w:val="both"/>
+      </w:pPr>
+    </w:p>
+    <w:p>
+      <w:pPr>
+        <w:rPr>
+          <w:b/>
+          <w:bCs/>
+        </w:rPr>
+      </w:pPr>
+      <w:r>
+        <w:rPr>
+          <w:b/>
+          <w:bCs/>
+        </w:rPr>
+        <w:lastRenderedPageBreak/>
+        <w:t xml:space="preserve">Fig </w:t>
+      </w:r>
+      <w:r>
+        <w:rPr>
+          <w:b/>
+          <w:bCs/>
+        </w:rPr>
+        <w:t>4</w:t>
+      </w:r>
+      <w:r>
+        <w:rPr>
+          <w:b/>
+          <w:bCs/>
+        </w:rPr>
+        <w:t xml:space="preserve">) </w:t>
+      </w:r>
+      <w:r>
+        <w:rPr>
+          <w:b/>
+          <w:bCs/>
+        </w:rPr>
+        <w:t>Average Number of Total Daily Cigarettes Consumed by Smokers</w:t>
+      </w:r>
+    </w:p>
+    <w:p>
+      <w:pPr>
+        <w:jc w:val="both"/>
+      </w:pPr>
+      <w:r>
+        <w:rPr>
+          <w:noProof/>
+        </w:rPr>
+        <w:drawing>
+          <wp:inline distT="0" distB="0" distL="0" distR="0" wp14:anchorId="5EDFE1F6" wp14:editId="1C1E051D">
+            <wp:extent cx="4943475" cy="3989942"/>
+            <wp:effectExtent l="0" t="0" r="0" b="0"/>
+            <wp:docPr id="5" name="Picture 5"/>
+            <wp:cNvGraphicFramePr>
+              <a:graphicFrameLocks xmlns:a="http://schemas.openxmlformats.org/drawingml/2006/main" noChangeAspect="1"/>
+            </wp:cNvGraphicFramePr>
+            <a:graphic xmlns:a="http://schemas.openxmlformats.org/drawingml/2006/main">
+              <a:graphicData uri="http://schemas.openxmlformats.org/drawingml/2006/picture">
+                <pic:pic xmlns:pic="http://schemas.openxmlformats.org/drawingml/2006/picture">
+                  <pic:nvPicPr>
+                    <pic:cNvPr id="0" name="Picture 1"/>
+                    <pic:cNvPicPr>
+                      <a:picLocks noChangeAspect="1" noChangeArrowheads="1"/>
+                    </pic:cNvPicPr>
+                  </pic:nvPicPr>
+                  <pic:blipFill>
+                    <a:blip r:embed="rId9" cstate="print">
+                      <a:extLst>
+                        <a:ext uri="{28A0092B-C50C-407E-A947-70E740481C1C}">
+                          <a14:useLocalDpi xmlns:a14="http://schemas.microsoft.com/office/drawing/2010/main" val="0"/>
+                        </a:ext>
+                      </a:extLst>
+                    </a:blip>
+                    <a:srcRect/>
+                    <a:stretch>
+                      <a:fillRect/>
+                    </a:stretch>
+                  </pic:blipFill>
+                  <pic:spPr bwMode="auto">
+                    <a:xfrm>
+                      <a:off x="0" y="0"/>
+                      <a:ext cx="4945834" cy="3991846"/>
+                    </a:xfrm>
+                    <a:prstGeom prst="rect">
+                      <a:avLst/>
+                    </a:prstGeom>
+                    <a:noFill/>
+                    <a:ln>
+                      <a:noFill/>
+                    </a:ln>
+                  </pic:spPr>
+                </pic:pic>
+              </a:graphicData>
+            </a:graphic>
+          </wp:inline>
+        </w:drawing>
+      </w:r>
+    </w:p>
+    <w:p>
+      <w:pPr>
+        <w:jc w:val="both"/>
+      </w:pPr>
+      <w:r>
+        <w:t xml:space="preserve">Figure 4 shows average total cigarettes (sum of factory-made and hand-rolled cigarettes </w:t>
+      </w:r>
+    </w:p>
     <w:sectPr>
       <w:pgSz w:w="11906" w:h="16838"/>
       <w:pgMar w:top="1440" w:right="1440" w:bottom="1440" w:left="1440" w:header="708" w:footer="708" w:gutter="0"/>
@@ -693,8 +861,124 @@
       </w:rPr>
     </w:lvl>
   </w:abstractNum>
+  <w:abstractNum w:abstractNumId="1" w15:restartNumberingAfterBreak="0">
+    <w:nsid w:val="6DFD60BE"/>
+    <w:multiLevelType w:val="hybridMultilevel"/>
+    <w:tmpl w:val="4A2CD9AC"/>
+    <w:lvl w:ilvl="0" w:tplc="08090001">
+      <w:start w:val="1"/>
+      <w:numFmt w:val="bullet"/>
+      <w:lvlText w:val=""/>
+      <w:lvlJc w:val="left"/>
+      <w:pPr>
+        <w:ind w:left="720" w:hanging="360"/>
+      </w:pPr>
+      <w:rPr>
+        <w:rFonts w:ascii="Symbol" w:hAnsi="Symbol" w:hint="default"/>
+      </w:rPr>
+    </w:lvl>
+    <w:lvl w:ilvl="1" w:tplc="08090003">
+      <w:start w:val="1"/>
+      <w:numFmt w:val="bullet"/>
+      <w:lvlText w:val="o"/>
+      <w:lvlJc w:val="left"/>
+      <w:pPr>
+        <w:ind w:left="1440" w:hanging="360"/>
+      </w:pPr>
+      <w:rPr>
+        <w:rFonts w:ascii="Courier New" w:hAnsi="Courier New" w:cs="Courier New" w:hint="default"/>
+      </w:rPr>
+    </w:lvl>
+    <w:lvl w:ilvl="2" w:tplc="08090005" w:tentative="1">
+      <w:start w:val="1"/>
+      <w:numFmt w:val="bullet"/>
+      <w:lvlText w:val=""/>
+      <w:lvlJc w:val="left"/>
+      <w:pPr>
+        <w:ind w:left="2160" w:hanging="360"/>
+      </w:pPr>
+      <w:rPr>
+        <w:rFonts w:ascii="Wingdings" w:hAnsi="Wingdings" w:hint="default"/>
+      </w:rPr>
+    </w:lvl>
+    <w:lvl w:ilvl="3" w:tplc="08090001" w:tentative="1">
+      <w:start w:val="1"/>
+      <w:numFmt w:val="bullet"/>
+      <w:lvlText w:val=""/>
+      <w:lvlJc w:val="left"/>
+      <w:pPr>
+        <w:ind w:left="2880" w:hanging="360"/>
+      </w:pPr>
+      <w:rPr>
+        <w:rFonts w:ascii="Symbol" w:hAnsi="Symbol" w:hint="default"/>
+      </w:rPr>
+    </w:lvl>
+    <w:lvl w:ilvl="4" w:tplc="08090003" w:tentative="1">
+      <w:start w:val="1"/>
+      <w:numFmt w:val="bullet"/>
+      <w:lvlText w:val="o"/>
+      <w:lvlJc w:val="left"/>
+      <w:pPr>
+        <w:ind w:left="3600" w:hanging="360"/>
+      </w:pPr>
+      <w:rPr>
+        <w:rFonts w:ascii="Courier New" w:hAnsi="Courier New" w:cs="Courier New" w:hint="default"/>
+      </w:rPr>
+    </w:lvl>
+    <w:lvl w:ilvl="5" w:tplc="08090005" w:tentative="1">
+      <w:start w:val="1"/>
+      <w:numFmt w:val="bullet"/>
+      <w:lvlText w:val=""/>
+      <w:lvlJc w:val="left"/>
+      <w:pPr>
+        <w:ind w:left="4320" w:hanging="360"/>
+      </w:pPr>
+      <w:rPr>
+        <w:rFonts w:ascii="Wingdings" w:hAnsi="Wingdings" w:hint="default"/>
+      </w:rPr>
+    </w:lvl>
+    <w:lvl w:ilvl="6" w:tplc="08090001" w:tentative="1">
+      <w:start w:val="1"/>
+      <w:numFmt w:val="bullet"/>
+      <w:lvlText w:val=""/>
+      <w:lvlJc w:val="left"/>
+      <w:pPr>
+        <w:ind w:left="5040" w:hanging="360"/>
+      </w:pPr>
+      <w:rPr>
+        <w:rFonts w:ascii="Symbol" w:hAnsi="Symbol" w:hint="default"/>
+      </w:rPr>
+    </w:lvl>
+    <w:lvl w:ilvl="7" w:tplc="08090003" w:tentative="1">
+      <w:start w:val="1"/>
+      <w:numFmt w:val="bullet"/>
+      <w:lvlText w:val="o"/>
+      <w:lvlJc w:val="left"/>
+      <w:pPr>
+        <w:ind w:left="5760" w:hanging="360"/>
+      </w:pPr>
+      <w:rPr>
+        <w:rFonts w:ascii="Courier New" w:hAnsi="Courier New" w:cs="Courier New" w:hint="default"/>
+      </w:rPr>
+    </w:lvl>
+    <w:lvl w:ilvl="8" w:tplc="08090005" w:tentative="1">
+      <w:start w:val="1"/>
+      <w:numFmt w:val="bullet"/>
+      <w:lvlText w:val=""/>
+      <w:lvlJc w:val="left"/>
+      <w:pPr>
+        <w:ind w:left="6480" w:hanging="360"/>
+      </w:pPr>
+      <w:rPr>
+        <w:rFonts w:ascii="Wingdings" w:hAnsi="Wingdings" w:hint="default"/>
+      </w:rPr>
+    </w:lvl>
+  </w:abstractNum>
   <w:num w:numId="1">
     <w:abstractNumId w:val="0"/>
+  </w:num>
+  <w:num w:numId="2">
+    <w:abstractNumId w:val="1"/>
   </w:num>
 </w:numbering>
 </file>

</xml_diff>